<commit_message>
Completed code of 1.part1
</commit_message>
<xml_diff>
--- a/1/Report.docx
+++ b/1/Report.docx
@@ -144,16 +144,28 @@
         <w:rPr>
           <w:color w:val="FF0000"/>
         </w:rPr>
-        <w:t>201.2s</w:t>
-      </w:r>
-      <w:r>
-        <w:t xml:space="preserve">. The time spent on accessing operands from memory is </w:t>
+        <w:t>100.6</w:t>
       </w:r>
       <w:r>
         <w:rPr>
           <w:color w:val="FF0000"/>
         </w:rPr>
-        <w:t>200.2s</w:t>
+        <w:t>s</w:t>
+      </w:r>
+      <w:r>
+        <w:t xml:space="preserve">. The time spent on accessing operands from memory is </w:t>
+      </w:r>
+      <w:r>
+        <w:rPr>
+          <w:color w:val="FF0000"/>
+        </w:rPr>
+        <w:t>200.1</w:t>
+      </w:r>
+      <w:r>
+        <w:rPr>
+          <w:color w:val="FF0000"/>
+        </w:rPr>
+        <w:t>s</w:t>
       </w:r>
       <w:r>
         <w:t>.</w:t>

</xml_diff>